<commit_message>
doc fornecedor, estabelecimento e funcionario att
</commit_message>
<xml_diff>
--- a/Documentação/Documentos/Análises/Doc de Analise/HMA_Cadastro_Estabelecimento.docx
+++ b/Documentação/Documentos/Análises/Doc de Analise/HMA_Cadastro_Estabelecimento.docx
@@ -387,6 +387,22 @@
           <w:tab w:val="left" w:pos="2325"/>
         </w:tabs>
       </w:pPr>
+    </w:p>
+    <w:p>
+      <w:pPr>
+        <w:pStyle w:val="PargrafodaLista"/>
+        <w:tabs>
+          <w:tab w:val="left" w:pos="2325"/>
+        </w:tabs>
+      </w:pPr>
+    </w:p>
+    <w:p>
+      <w:pPr>
+        <w:pStyle w:val="PargrafodaLista"/>
+        <w:tabs>
+          <w:tab w:val="left" w:pos="2325"/>
+        </w:tabs>
+      </w:pPr>
       <w:r>
         <w:t>A aba Geral deverá conter os campos:</w:t>
       </w:r>
@@ -405,7 +421,6 @@
         <w:rPr>
           <w:b/>
         </w:rPr>
-        <w:lastRenderedPageBreak/>
         <w:t>Estabelecimento</w:t>
       </w:r>
     </w:p>
@@ -451,15 +466,6 @@
         <w:t>com tamanho máximo de 100 caracteres</w:t>
       </w:r>
       <w:r>
-        <w:t xml:space="preserve">, </w:t>
-      </w:r>
-      <w:r>
-        <w:t xml:space="preserve">não </w:t>
-      </w:r>
-      <w:r>
-        <w:t>permitindo nulo</w:t>
-      </w:r>
-      <w:r>
         <w:t>.</w:t>
       </w:r>
     </w:p>
@@ -493,9 +499,6 @@
         <w:t>com tamanho máximo de 100 caracteres</w:t>
       </w:r>
       <w:r>
-        <w:t>, permitindo nulo</w:t>
-      </w:r>
-      <w:r>
         <w:t>.</w:t>
       </w:r>
     </w:p>
@@ -602,9 +605,6 @@
         <w:t>0 caracteres</w:t>
       </w:r>
       <w:r>
-        <w:t>, permitindo nulo</w:t>
-      </w:r>
-      <w:r>
         <w:t>.</w:t>
       </w:r>
     </w:p>
@@ -712,7 +712,10 @@
         <w:t xml:space="preserve"> </w:t>
       </w:r>
       <w:r>
-        <w:t>[Campo obrigatório] – [Aplicar máscara]. Campo numérico, com tamanho máximo de 14 dígitos, não permitindo nulo.</w:t>
+        <w:t>[Campo obrigatório] – [Aplicar máscara]. Campo numérico, co</w:t>
+      </w:r>
+      <w:r>
+        <w:t>m tamanho máximo de 14 dígitos.</w:t>
       </w:r>
     </w:p>
     <w:p>
@@ -736,7 +739,10 @@
         <w:t xml:space="preserve"> [Campo Obrigatório]. Campo </w:t>
       </w:r>
       <w:r>
-        <w:t>texto com tamanho máximo de 100 caracteres, não permitindo nulo.</w:t>
+        <w:t>texto com ta</w:t>
+      </w:r>
+      <w:r>
+        <w:t>manho máximo de 100 caracteres.</w:t>
       </w:r>
     </w:p>
     <w:p>
@@ -757,7 +763,7 @@
         <w:t>Número:</w:t>
       </w:r>
       <w:r>
-        <w:t xml:space="preserve"> [Campo Obrigatório]. Campo alfanumérico com tamanho máximo de 30 caracteres, não permitindo nulo.</w:t>
+        <w:t xml:space="preserve"> [Campo Obrigatório]. Campo alfanumérico com tamanho máximo de 30 caracteres.</w:t>
       </w:r>
     </w:p>
     <w:p>
@@ -781,7 +787,7 @@
         <w:t xml:space="preserve"> [Campo Obrigatório]. Campo texto com tamanho máximo de 100 caracteres</w:t>
       </w:r>
       <w:r>
-        <w:t>, não permitindo nulo.</w:t>
+        <w:t>.</w:t>
       </w:r>
     </w:p>
     <w:p>
@@ -802,7 +808,13 @@
         <w:t>Cidade:</w:t>
       </w:r>
       <w:r>
-        <w:t xml:space="preserve"> [Campo Obrigatório]. Campo texto com tamanho máximo de 100 caracteres, não permitindo nulo.</w:t>
+        <w:t xml:space="preserve"> [Campo Obrigatório]. Campo texto com tamanho máxi</w:t>
+      </w:r>
+      <w:r>
+        <w:t>mo de 100 caracteres</w:t>
+      </w:r>
+      <w:r>
+        <w:t>.</w:t>
       </w:r>
     </w:p>
     <w:p>
@@ -837,48 +849,6 @@
     <w:p>
       <w:pPr>
         <w:tabs>
-          <w:tab w:val="left" w:pos="1590"/>
-        </w:tabs>
-        <w:rPr>
-          <w:b/>
-        </w:rPr>
-      </w:pPr>
-      <w:r>
-        <w:rPr>
-          <w:b/>
-        </w:rPr>
-        <w:t>Botões</w:t>
-      </w:r>
-    </w:p>
-    <w:p>
-      <w:pPr>
-        <w:pStyle w:val="PargrafodaLista"/>
-        <w:numPr>
-          <w:ilvl w:val="0"/>
-          <w:numId w:val="8"/>
-        </w:numPr>
-        <w:tabs>
-          <w:tab w:val="left" w:pos="1695"/>
-        </w:tabs>
-      </w:pPr>
-      <w:r>
-        <w:rPr>
-          <w:b/>
-        </w:rPr>
-        <w:t xml:space="preserve">Botão Pesquisa </w:t>
-      </w:r>
-      <w:proofErr w:type="spellStart"/>
-      <w:r>
-        <w:rPr>
-          <w:b/>
-        </w:rPr>
-        <w:t>Cep</w:t>
-      </w:r>
-      <w:proofErr w:type="spellEnd"/>
-    </w:p>
-    <w:p>
-      <w:pPr>
-        <w:tabs>
           <w:tab w:val="left" w:pos="1695"/>
         </w:tabs>
         <w:rPr>
@@ -904,6 +874,32 @@
         </w:tabs>
       </w:pPr>
       <w:r>
+        <w:rPr>
+          <w:b/>
+        </w:rPr>
+        <w:t xml:space="preserve">Botão Pesquisa </w:t>
+      </w:r>
+      <w:proofErr w:type="spellStart"/>
+      <w:r>
+        <w:rPr>
+          <w:b/>
+        </w:rPr>
+        <w:t>Cep</w:t>
+      </w:r>
+      <w:proofErr w:type="spellEnd"/>
+      <w:r>
+        <w:rPr>
+          <w:b/>
+        </w:rPr>
+        <w:t>:</w:t>
+      </w:r>
+      <w:r>
+        <w:t xml:space="preserve"> [Aplicar Máscara]</w:t>
+      </w:r>
+      <w:r>
+        <w:t xml:space="preserve"> </w:t>
+      </w:r>
+      <w:r>
         <w:t xml:space="preserve">O botão “Pesquisa </w:t>
       </w:r>
       <w:proofErr w:type="spellStart"/>
@@ -955,22 +951,6 @@
     </w:p>
     <w:p>
       <w:pPr>
-        <w:tabs>
-          <w:tab w:val="left" w:pos="2325"/>
-        </w:tabs>
-        <w:rPr>
-          <w:b/>
-        </w:rPr>
-      </w:pPr>
-      <w:r>
-        <w:rPr>
-          <w:b/>
-        </w:rPr>
-        <w:t>Regras:</w:t>
-      </w:r>
-    </w:p>
-    <w:p>
-      <w:pPr>
         <w:pStyle w:val="PargrafodaLista"/>
         <w:numPr>
           <w:ilvl w:val="0"/>
@@ -1071,10 +1051,81 @@
           <w:tab w:val="left" w:pos="2325"/>
         </w:tabs>
       </w:pPr>
-      <w:r>
-        <w:lastRenderedPageBreak/>
+    </w:p>
+    <w:p>
+      <w:pPr>
+        <w:pStyle w:val="PargrafodaLista"/>
+        <w:tabs>
+          <w:tab w:val="left" w:pos="2325"/>
+        </w:tabs>
+      </w:pPr>
+    </w:p>
+    <w:p>
+      <w:pPr>
+        <w:pStyle w:val="PargrafodaLista"/>
+        <w:tabs>
+          <w:tab w:val="left" w:pos="2325"/>
+        </w:tabs>
+      </w:pPr>
+    </w:p>
+    <w:p>
+      <w:pPr>
+        <w:pStyle w:val="PargrafodaLista"/>
+        <w:tabs>
+          <w:tab w:val="left" w:pos="2325"/>
+        </w:tabs>
+      </w:pPr>
+    </w:p>
+    <w:p>
+      <w:pPr>
+        <w:pStyle w:val="PargrafodaLista"/>
+        <w:tabs>
+          <w:tab w:val="left" w:pos="2325"/>
+        </w:tabs>
+      </w:pPr>
+    </w:p>
+    <w:p>
+      <w:pPr>
+        <w:pStyle w:val="PargrafodaLista"/>
+        <w:tabs>
+          <w:tab w:val="left" w:pos="2325"/>
+        </w:tabs>
+      </w:pPr>
+    </w:p>
+    <w:p>
+      <w:pPr>
+        <w:pStyle w:val="PargrafodaLista"/>
+        <w:tabs>
+          <w:tab w:val="left" w:pos="2325"/>
+        </w:tabs>
+      </w:pPr>
+    </w:p>
+    <w:p>
+      <w:pPr>
+        <w:pStyle w:val="PargrafodaLista"/>
+        <w:tabs>
+          <w:tab w:val="left" w:pos="2325"/>
+        </w:tabs>
+      </w:pPr>
+    </w:p>
+    <w:p>
+      <w:pPr>
+        <w:pStyle w:val="PargrafodaLista"/>
+        <w:tabs>
+          <w:tab w:val="left" w:pos="2325"/>
+        </w:tabs>
+      </w:pPr>
+      <w:r>
         <w:t>A aba Outras Configurações deverá conter os campos:</w:t>
       </w:r>
+    </w:p>
+    <w:p>
+      <w:pPr>
+        <w:pStyle w:val="PargrafodaLista"/>
+        <w:tabs>
+          <w:tab w:val="left" w:pos="2325"/>
+        </w:tabs>
+      </w:pPr>
     </w:p>
     <w:p>
       <w:pPr>
@@ -1090,9 +1141,9 @@
         </w:rPr>
         <w:drawing>
           <wp:inline distT="0" distB="0" distL="0" distR="0">
-            <wp:extent cx="5238750" cy="4610100"/>
+            <wp:extent cx="4972050" cy="3752850"/>
             <wp:effectExtent l="0" t="0" r="0" b="0"/>
-            <wp:docPr id="4" name="Imagem 4"/>
+            <wp:docPr id="2" name="Imagem 2"/>
             <wp:cNvGraphicFramePr>
               <a:graphicFrameLocks xmlns:a="http://schemas.openxmlformats.org/drawingml/2006/main" noChangeAspect="1"/>
             </wp:cNvGraphicFramePr>
@@ -1100,7 +1151,7 @@
               <a:graphicData uri="http://schemas.openxmlformats.org/drawingml/2006/picture">
                 <pic:pic xmlns:pic="http://schemas.openxmlformats.org/drawingml/2006/picture">
                   <pic:nvPicPr>
-                    <pic:cNvPr id="0" name="Picture 2"/>
+                    <pic:cNvPr id="0" name="Picture 1"/>
                     <pic:cNvPicPr>
                       <a:picLocks noChangeAspect="1" noChangeArrowheads="1"/>
                     </pic:cNvPicPr>
@@ -1121,7 +1172,7 @@
                   <pic:spPr bwMode="auto">
                     <a:xfrm>
                       <a:off x="0" y="0"/>
-                      <a:ext cx="5238750" cy="4610100"/>
+                      <a:ext cx="4972050" cy="3752850"/>
                     </a:xfrm>
                     <a:prstGeom prst="rect">
                       <a:avLst/>
@@ -1230,8 +1281,6 @@
       <w:r>
         <w:t xml:space="preserve"> </w:t>
       </w:r>
-      <w:bookmarkStart w:id="0" w:name="_GoBack"/>
-      <w:bookmarkEnd w:id="0"/>
       <w:r>
         <w:t>onde dará a opção de escolher qual será a forma cobrada</w:t>
       </w:r>
@@ -1318,8 +1367,232 @@
         </w:tabs>
       </w:pPr>
       <w:r>
+        <w:rPr>
+          <w:b/>
+        </w:rPr>
+        <w:t xml:space="preserve">Botão </w:t>
+      </w:r>
+      <w:r>
+        <w:rPr>
+          <w:b/>
+        </w:rPr>
+        <w:t>Gravar</w:t>
+      </w:r>
+      <w:r>
+        <w:rPr>
+          <w:b/>
+        </w:rPr>
+        <w:t xml:space="preserve">: </w:t>
+      </w:r>
+      <w:r>
+        <w:t>Deverá salvar o cadastro</w:t>
+      </w:r>
+      <w:r>
+        <w:t>.</w:t>
+      </w:r>
+      <w:r>
+        <w:t xml:space="preserve"> </w:t>
+      </w:r>
+      <w:r>
+        <w:t>Exibir a mensagem:</w:t>
+      </w:r>
+    </w:p>
+    <w:p>
+      <w:pPr>
+        <w:pStyle w:val="PargrafodaLista"/>
+        <w:numPr>
+          <w:ilvl w:val="1"/>
+          <w:numId w:val="6"/>
+        </w:numPr>
+        <w:tabs>
+          <w:tab w:val="left" w:pos="2325"/>
+        </w:tabs>
+      </w:pPr>
+      <w:r>
+        <w:t>[Mensagem – “</w:t>
+      </w:r>
+      <w:r>
+        <w:rPr>
+          <w:i/>
+        </w:rPr>
+        <w:t>Informações salvas com sucesso</w:t>
+      </w:r>
+      <w:r>
+        <w:rPr>
+          <w:i/>
+        </w:rPr>
+        <w:t>!</w:t>
+      </w:r>
+      <w:r>
+        <w:rPr>
+          <w:i/>
+        </w:rPr>
+        <w:t xml:space="preserve">” </w:t>
+      </w:r>
+      <w:r>
+        <w:rPr>
+          <w:i/>
+        </w:rPr>
+        <w:t>]</w:t>
+      </w:r>
+      <w:bookmarkStart w:id="0" w:name="_GoBack"/>
+      <w:bookmarkEnd w:id="0"/>
+    </w:p>
+    <w:p>
+      <w:pPr>
+        <w:pStyle w:val="PargrafodaLista"/>
+        <w:numPr>
+          <w:ilvl w:val="0"/>
+          <w:numId w:val="6"/>
+        </w:numPr>
+        <w:tabs>
+          <w:tab w:val="left" w:pos="1695"/>
+        </w:tabs>
+      </w:pPr>
+      <w:r>
+        <w:rPr>
+          <w:b/>
+        </w:rPr>
+        <w:t>Botão Excluir</w:t>
+      </w:r>
+      <w:r>
+        <w:rPr>
+          <w:b/>
+        </w:rPr>
+        <w:t>:</w:t>
+      </w:r>
+      <w:r>
+        <w:t xml:space="preserve"> </w:t>
+      </w:r>
+      <w:r>
+        <w:t>Deverá excluir o cadastro selecionado. Exibir a mensagem:</w:t>
+      </w:r>
+      <w:r>
+        <w:t xml:space="preserve"> </w:t>
+      </w:r>
+    </w:p>
+    <w:p>
+      <w:pPr>
+        <w:pStyle w:val="PargrafodaLista"/>
+        <w:numPr>
+          <w:ilvl w:val="1"/>
+          <w:numId w:val="6"/>
+        </w:numPr>
+        <w:tabs>
+          <w:tab w:val="left" w:pos="2325"/>
+        </w:tabs>
+      </w:pPr>
+      <w:r>
+        <w:t>[Mensagem – “</w:t>
+      </w:r>
+      <w:r>
+        <w:rPr>
+          <w:i/>
+        </w:rPr>
+        <w:t xml:space="preserve">Deseja realmente excluir </w:t>
+      </w:r>
+      <w:r>
+        <w:rPr>
+          <w:i/>
+        </w:rPr>
+        <w:t>as informações</w:t>
+      </w:r>
+      <w:r>
+        <w:rPr>
+          <w:i/>
+        </w:rPr>
+        <w:t>?</w:t>
+      </w:r>
+      <w:r>
+        <w:rPr>
+          <w:i/>
+        </w:rPr>
+        <w:t xml:space="preserve"> Continuar? Sim, Não</w:t>
+      </w:r>
+      <w:r>
+        <w:t>”]</w:t>
+      </w:r>
+    </w:p>
+    <w:p>
+      <w:pPr>
+        <w:pStyle w:val="PargrafodaLista"/>
+        <w:numPr>
+          <w:ilvl w:val="0"/>
+          <w:numId w:val="6"/>
+        </w:numPr>
+        <w:tabs>
+          <w:tab w:val="left" w:pos="2325"/>
+        </w:tabs>
+      </w:pPr>
+      <w:r>
         <w:t>Não permitir gravar as configurações caso algum campo obrigatório esteja incorreto ou nulo.</w:t>
       </w:r>
+      <w:r>
+        <w:t xml:space="preserve"> Exibir a mensagem:</w:t>
+      </w:r>
+      <w:r>
+        <w:t xml:space="preserve"> </w:t>
+      </w:r>
+    </w:p>
+    <w:p>
+      <w:pPr>
+        <w:pStyle w:val="PargrafodaLista"/>
+        <w:numPr>
+          <w:ilvl w:val="1"/>
+          <w:numId w:val="6"/>
+        </w:numPr>
+        <w:tabs>
+          <w:tab w:val="left" w:pos="2325"/>
+        </w:tabs>
+      </w:pPr>
+      <w:r>
+        <w:t>[Mensagem – “</w:t>
+      </w:r>
+      <w:r>
+        <w:rPr>
+          <w:i/>
+        </w:rPr>
+        <w:t>Campos em branco</w:t>
+      </w:r>
+      <w:r>
+        <w:rPr>
+          <w:i/>
+        </w:rPr>
+        <w:t>!</w:t>
+      </w:r>
+      <w:r>
+        <w:rPr>
+          <w:i/>
+        </w:rPr>
+        <w:t xml:space="preserve"> Favor preencher!</w:t>
+      </w:r>
+      <w:r>
+        <w:rPr>
+          <w:i/>
+        </w:rPr>
+        <w:t>”</w:t>
+      </w:r>
+      <w:r>
+        <w:rPr>
+          <w:i/>
+        </w:rPr>
+        <w:t xml:space="preserve"> </w:t>
+      </w:r>
+      <w:r>
+        <w:rPr>
+          <w:i/>
+        </w:rPr>
+        <w:t>]</w:t>
+      </w:r>
+    </w:p>
+    <w:p>
+      <w:pPr>
+        <w:pStyle w:val="PargrafodaLista"/>
+        <w:tabs>
+          <w:tab w:val="left" w:pos="2325"/>
+        </w:tabs>
+        <w:ind w:left="765"/>
+      </w:pPr>
     </w:p>
     <w:p>
       <w:pPr>

</xml_diff>